<commit_message>
Thread para leitura do sistema
</commit_message>
<xml_diff>
--- a/Docs/Software_article.docx
+++ b/Docs/Software_article.docx
@@ -4396,8 +4396,8 @@
           </v:shape>
         </w:pict>
       </w:r>
-      <w:bookmarkStart w:id="1" w:name="_Toc240358182"/>
-      <w:bookmarkStart w:id="2" w:name="_Toc240369780"/>
+      <w:bookmarkStart w:id="1" w:name="_Toc240369780"/>
+      <w:bookmarkStart w:id="2" w:name="_Toc240358182"/>
       <w:r>
         <w:t>Introdução</w:t>
       </w:r>
@@ -4619,6 +4619,12 @@
             <w:insideH w:val="single" w:color="auto" w:sz="4" w:space="0"/>
             <w:insideV w:val="single" w:color="auto" w:sz="4" w:space="0"/>
           </w:tblBorders>
+          <w:tblCellMar>
+            <w:top w:w="0" w:type="dxa"/>
+            <w:left w:w="108" w:type="dxa"/>
+            <w:bottom w:w="0" w:type="dxa"/>
+            <w:right w:w="108" w:type="dxa"/>
+          </w:tblCellMar>
         </w:tblPrEx>
         <w:trPr>
           <w:trHeight w:val="288" w:hRule="atLeast"/>
@@ -4691,6 +4697,12 @@
             <w:insideH w:val="single" w:color="auto" w:sz="4" w:space="0"/>
             <w:insideV w:val="single" w:color="auto" w:sz="4" w:space="0"/>
           </w:tblBorders>
+          <w:tblCellMar>
+            <w:top w:w="0" w:type="dxa"/>
+            <w:left w:w="108" w:type="dxa"/>
+            <w:bottom w:w="0" w:type="dxa"/>
+            <w:right w:w="108" w:type="dxa"/>
+          </w:tblCellMar>
         </w:tblPrEx>
         <w:trPr>
           <w:trHeight w:val="288" w:hRule="atLeast"/>
@@ -12404,7 +12416,23 @@
           <w:rFonts w:hint="default"/>
           <w:lang w:val="pt-BR"/>
         </w:rPr>
-        <w:t xml:space="preserve">A primeira tela a ser implementada, é a tela de login, onde é efetuado a identificação do usuário e além disso, é a primeira tela a ser acessada pelo usuário do sistema, portanto, ela deve possuir uma boa impressão ao entrar. Na </w:t>
+        <w:t xml:space="preserve">A primeira tela implementada, é a tela de </w:t>
+      </w:r>
+      <w:r>
+        <w:rPr>
+          <w:rFonts w:hint="default"/>
+          <w:i/>
+          <w:iCs/>
+          <w:lang w:val="pt-BR"/>
+        </w:rPr>
+        <w:t>login</w:t>
+      </w:r>
+      <w:r>
+        <w:rPr>
+          <w:rFonts w:hint="default"/>
+          <w:lang w:val="pt-BR"/>
+        </w:rPr>
+        <w:t xml:space="preserve">, onde é efetuado a identificação do usuário e além disso, é a primeira tela a ser acessada pelo sistema, portanto, ela deve possuir uma boa impressão ao entrar. Na </w:t>
       </w:r>
       <w:r>
         <w:rPr>
@@ -12602,6 +12630,33 @@
       </w:r>
       <w:r>
         <w:rPr>
+          <w:rFonts w:hint="default"/>
+          <w:i/>
+          <w:iCs/>
+          <w:lang w:val="pt-BR"/>
+        </w:rPr>
+        <w:t xml:space="preserve"> </w:t>
+      </w:r>
+      <w:r>
+        <w:rPr>
+          <w:rFonts w:hint="default"/>
+          <w:i w:val="0"/>
+          <w:iCs w:val="0"/>
+          <w:lang w:val="pt-BR"/>
+        </w:rPr>
+        <w:t xml:space="preserve">em tela de resolução 1600x900 </w:t>
+      </w:r>
+      <w:r>
+        <w:rPr>
+          <w:rFonts w:hint="default"/>
+          <w:i/>
+          <w:iCs/>
+          <w:lang w:val="pt-BR"/>
+        </w:rPr>
+        <w:t>pixels</w:t>
+      </w:r>
+      <w:r>
+        <w:rPr>
           <w:lang w:val="pt-BR"/>
         </w:rPr>
         <w:t>.</w:t>
@@ -12834,7 +12889,32 @@
           <w:rFonts w:hint="default"/>
           <w:lang w:val="pt-BR"/>
         </w:rPr>
-        <w:t>: Acesso ao menu de login.</w:t>
+        <w:t xml:space="preserve">: Acesso ao menu de login </w:t>
+      </w:r>
+      <w:r>
+        <w:rPr>
+          <w:rFonts w:hint="default"/>
+          <w:i w:val="0"/>
+          <w:iCs w:val="0"/>
+          <w:lang w:val="pt-BR"/>
+        </w:rPr>
+        <w:t xml:space="preserve">em tela de resolução 1600x900 </w:t>
+      </w:r>
+      <w:r>
+        <w:rPr>
+          <w:rFonts w:hint="default"/>
+          <w:i/>
+          <w:iCs/>
+          <w:lang w:val="pt-BR"/>
+        </w:rPr>
+        <w:t>pixels</w:t>
+      </w:r>
+      <w:r>
+        <w:rPr>
+          <w:rFonts w:hint="default"/>
+          <w:lang w:val="pt-BR"/>
+        </w:rPr>
+        <w:t>.</w:t>
       </w:r>
     </w:p>
     <w:p>
@@ -12856,7 +12936,39 @@
           <w:rFonts w:hint="default"/>
           <w:lang w:val="pt-BR"/>
         </w:rPr>
-        <w:t>A secção de login possui como finalidade a identificação do usuário do sistema, ao qual deverá dar como entrada as credencias de Usuário e senha de acesso. Além disso, a fim de manter o input mais intuitivo, ele possui sinalizações de campo ativo e permite que a senha seja exposta se necessário (</w:t>
+        <w:t xml:space="preserve">A secção de </w:t>
+      </w:r>
+      <w:r>
+        <w:rPr>
+          <w:rFonts w:hint="default"/>
+          <w:i/>
+          <w:iCs/>
+          <w:lang w:val="pt-BR"/>
+        </w:rPr>
+        <w:t xml:space="preserve">login </w:t>
+      </w:r>
+      <w:r>
+        <w:rPr>
+          <w:rFonts w:hint="default"/>
+          <w:lang w:val="pt-BR"/>
+        </w:rPr>
+        <w:t xml:space="preserve">possui como finalidade a identificação do usuário do sistema, ao qual deverá dar como entrada as credencias de usuário e senha de acesso. Além disso, a fim de manter o </w:t>
+      </w:r>
+      <w:r>
+        <w:rPr>
+          <w:rFonts w:hint="default"/>
+          <w:i/>
+          <w:iCs/>
+          <w:lang w:val="pt-BR"/>
+        </w:rPr>
+        <w:t xml:space="preserve">input </w:t>
+      </w:r>
+      <w:r>
+        <w:rPr>
+          <w:rFonts w:hint="default"/>
+          <w:lang w:val="pt-BR"/>
+        </w:rPr>
+        <w:t>mais intuitivo, ele possui sinalizações de campo ativo e permite que a senha seja exposta se necessário (</w:t>
       </w:r>
       <w:r>
         <w:rPr>
@@ -13052,7 +13164,23 @@
           <w:rFonts w:hint="default"/>
           <w:lang w:val="pt-BR"/>
         </w:rPr>
-        <w:t xml:space="preserve">: Secção de </w:t>
+        <w:t xml:space="preserve">: Corte da tela de </w:t>
+      </w:r>
+      <w:r>
+        <w:rPr>
+          <w:rFonts w:hint="default"/>
+          <w:i/>
+          <w:iCs/>
+          <w:lang w:val="pt-BR"/>
+        </w:rPr>
+        <w:t>login</w:t>
+      </w:r>
+      <w:r>
+        <w:rPr>
+          <w:rFonts w:hint="default"/>
+          <w:lang w:val="pt-BR"/>
+        </w:rPr>
+        <w:t xml:space="preserve">- Secção de </w:t>
       </w:r>
       <w:r>
         <w:rPr>
@@ -13430,7 +13558,7 @@
           <w:rFonts w:hint="default"/>
           <w:lang w:val="pt-BR"/>
         </w:rPr>
-        <w:t>Criação de usuários repetidor;</w:t>
+        <w:t>Criação de usuários repetidos;</w:t>
       </w:r>
     </w:p>
     <w:p>
@@ -13932,8 +14060,6 @@
           </wp:inline>
         </w:drawing>
       </w:r>
-      <w:bookmarkStart w:id="96" w:name="_GoBack"/>
-      <w:bookmarkEnd w:id="96"/>
     </w:p>
     <w:p>
       <w:pPr>
@@ -13944,56 +14070,17 @@
           <w:lang w:val="pt-BR"/>
         </w:rPr>
       </w:pPr>
-      <w:bookmarkStart w:id="80" w:name="_Toc20457"/>
-      <w:r>
-        <w:rPr>
-          <w:rFonts w:hint="default"/>
-          <w:lang w:val="pt-BR"/>
-        </w:rPr>
-        <w:t>Tela de sensoriamento</w:t>
+      <w:bookmarkStart w:id="80" w:name="_Toc5552"/>
+      <w:bookmarkStart w:id="95" w:name="_GoBack"/>
+      <w:bookmarkEnd w:id="95"/>
+      <w:r>
+        <w:rPr>
+          <w:rFonts w:hint="default"/>
+          <w:lang w:val="pt-BR"/>
+        </w:rPr>
+        <w:t>Tela de diagnosticos</w:t>
       </w:r>
       <w:bookmarkEnd w:id="80"/>
-      <w:r>
-        <w:rPr>
-          <w:rFonts w:hint="default"/>
-          <w:lang w:val="pt-BR"/>
-        </w:rPr>
-        <w:t xml:space="preserve"> </w:t>
-      </w:r>
-    </w:p>
-    <w:p>
-      <w:pPr>
-        <w:rPr>
-          <w:rFonts w:hint="default"/>
-          <w:lang w:val="pt-BR"/>
-        </w:rPr>
-      </w:pPr>
-      <w:r>
-        <w:rPr>
-          <w:rFonts w:hint="default"/>
-          <w:lang w:val="pt-BR"/>
-        </w:rPr>
-        <w:t>A</w:t>
-      </w:r>
-    </w:p>
-    <w:p>
-      <w:pPr>
-        <w:pStyle w:val="3"/>
-        <w:bidi w:val="0"/>
-        <w:rPr>
-          <w:rFonts w:hint="default"/>
-          <w:lang w:val="pt-BR"/>
-        </w:rPr>
-      </w:pPr>
-      <w:bookmarkStart w:id="81" w:name="_Toc5552"/>
-      <w:r>
-        <w:rPr>
-          <w:rFonts w:hint="default"/>
-          <w:lang w:val="pt-BR"/>
-        </w:rPr>
-        <w:t>Tela de diagnosticos</w:t>
-      </w:r>
-      <w:bookmarkEnd w:id="81"/>
     </w:p>
     <w:p>
       <w:pPr>
@@ -14030,7 +14117,7 @@
           <w:szCs w:val="28"/>
         </w:rPr>
       </w:pPr>
-      <w:bookmarkStart w:id="82" w:name="_Toc26737"/>
+      <w:bookmarkStart w:id="81" w:name="_Toc26737"/>
       <w:r>
         <w:pict>
           <v:shape id="_x0000_s2058" o:spid="_x0000_s2058" o:spt="202" type="#_x0000_t202" style="position:absolute;left:0pt;margin-left:414pt;margin-top:-575.55pt;height:54pt;width:63pt;z-index:251666432;mso-width-relative:page;mso-height-relative:page;" stroked="f" coordsize="21600,21600" o:gfxdata="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">
@@ -14051,14 +14138,14 @@
       <w:r>
         <w:t xml:space="preserve"> Resultados</w:t>
       </w:r>
-      <w:bookmarkEnd w:id="82"/>
+      <w:bookmarkEnd w:id="81"/>
     </w:p>
     <w:p>
       <w:pPr>
         <w:pStyle w:val="3"/>
         <w:bidi w:val="0"/>
       </w:pPr>
-      <w:bookmarkStart w:id="83" w:name="_Toc797"/>
+      <w:bookmarkStart w:id="82" w:name="_Toc797"/>
       <w:r>
         <w:rPr>
           <w:rFonts w:hint="default"/>
@@ -14066,7 +14153,7 @@
         </w:rPr>
         <w:t>Comunicação com o sistema</w:t>
       </w:r>
-      <w:bookmarkEnd w:id="83"/>
+      <w:bookmarkEnd w:id="82"/>
       <w:r>
         <w:rPr>
           <w:rFonts w:hint="default"/>
@@ -14108,7 +14195,7 @@
       <w:pPr>
         <w:pStyle w:val="2"/>
       </w:pPr>
-      <w:bookmarkStart w:id="84" w:name="_Toc15553"/>
+      <w:bookmarkStart w:id="83" w:name="_Toc15553"/>
       <w:r>
         <w:pict>
           <v:shape id="Text Box 240" o:spid="_x0000_s2057" o:spt="202" type="#_x0000_t202" style="position:absolute;left:0pt;margin-left:414pt;margin-top:-575.55pt;height:54pt;width:63pt;z-index:251660288;mso-width-relative:page;mso-height-relative:page;" stroked="f" coordsize="21600,21600" o:gfxdata="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">
@@ -14129,15 +14216,28 @@
       <w:r>
         <w:t>Discussão</w:t>
       </w:r>
+      <w:bookmarkEnd w:id="83"/>
+    </w:p>
+    <w:p>
+      <w:pPr>
+        <w:pStyle w:val="3"/>
+      </w:pPr>
+      <w:bookmarkStart w:id="84" w:name="_Toc27538"/>
+      <w:r>
+        <w:t>Interpretação dos resultados</w:t>
+      </w:r>
       <w:bookmarkEnd w:id="84"/>
+      <w:r>
+        <w:t xml:space="preserve"> </w:t>
+      </w:r>
     </w:p>
     <w:p>
       <w:pPr>
         <w:pStyle w:val="3"/>
       </w:pPr>
-      <w:bookmarkStart w:id="85" w:name="_Toc27538"/>
-      <w:r>
-        <w:t>Interpretação dos resultados</w:t>
+      <w:bookmarkStart w:id="85" w:name="_Toc8665"/>
+      <w:r>
+        <w:t>Implicações teóricas da pesquisa</w:t>
       </w:r>
       <w:bookmarkEnd w:id="85"/>
       <w:r>
@@ -14148,9 +14248,9 @@
       <w:pPr>
         <w:pStyle w:val="3"/>
       </w:pPr>
-      <w:bookmarkStart w:id="86" w:name="_Toc8665"/>
-      <w:r>
-        <w:t>Implicações teóricas da pesquisa</w:t>
+      <w:bookmarkStart w:id="86" w:name="_Toc29958"/>
+      <w:r>
+        <w:t>Confiança estimada da conclusão</w:t>
       </w:r>
       <w:bookmarkEnd w:id="86"/>
       <w:r>
@@ -14161,34 +14261,21 @@
       <w:pPr>
         <w:pStyle w:val="3"/>
       </w:pPr>
-      <w:bookmarkStart w:id="87" w:name="_Toc29958"/>
-      <w:r>
-        <w:t>Confiança estimada da conclusão</w:t>
+      <w:bookmarkStart w:id="87" w:name="_Toc7910"/>
+      <w:r>
+        <w:t>Restrições de projeto</w:t>
       </w:r>
       <w:bookmarkEnd w:id="87"/>
-      <w:r>
-        <w:t xml:space="preserve"> </w:t>
-      </w:r>
     </w:p>
     <w:p>
       <w:pPr>
         <w:pStyle w:val="3"/>
       </w:pPr>
-      <w:bookmarkStart w:id="88" w:name="_Toc7910"/>
-      <w:r>
-        <w:t>Restrições de projeto</w:t>
+      <w:bookmarkStart w:id="88" w:name="_Toc26302"/>
+      <w:r>
+        <w:t>Recomendações para pesquisas futuras</w:t>
       </w:r>
       <w:bookmarkEnd w:id="88"/>
-    </w:p>
-    <w:p>
-      <w:pPr>
-        <w:pStyle w:val="3"/>
-      </w:pPr>
-      <w:bookmarkStart w:id="89" w:name="_Toc26302"/>
-      <w:r>
-        <w:t>Recomendações para pesquisas futuras</w:t>
-      </w:r>
-      <w:bookmarkEnd w:id="89"/>
       <w:r>
         <w:t xml:space="preserve"> </w:t>
       </w:r>
@@ -14231,7 +14318,7 @@
         <w:jc w:val="center"/>
         <w:textAlignment w:val="auto"/>
       </w:pPr>
-      <w:bookmarkStart w:id="90" w:name="_Toc28606"/>
+      <w:bookmarkStart w:id="89" w:name="_Toc28606"/>
       <w:r>
         <w:pict>
           <v:shape id="Text Box 241" o:spid="_x0000_s2056" o:spt="202" type="#_x0000_t202" style="position:absolute;left:0pt;margin-left:414pt;margin-top:-575.55pt;height:54pt;width:63pt;z-index:251661312;mso-width-relative:page;mso-height-relative:page;" stroked="f" coordsize="21600,21600" o:gfxdata="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">
@@ -14252,7 +14339,7 @@
       <w:r>
         <w:t>Conclusão</w:t>
       </w:r>
-      <w:bookmarkEnd w:id="90"/>
+      <w:bookmarkEnd w:id="89"/>
     </w:p>
     <w:p>
       <w:r>
@@ -14295,7 +14382,7 @@
         </w:numPr>
         <w:jc w:val="center"/>
       </w:pPr>
-      <w:bookmarkStart w:id="91" w:name="_Toc24658"/>
+      <w:bookmarkStart w:id="90" w:name="_Toc24658"/>
       <w:r>
         <w:pict>
           <v:shape id="Text Box 244" o:spid="_x0000_s2055" o:spt="202" type="#_x0000_t202" style="position:absolute;left:0pt;margin-left:414pt;margin-top:-575.55pt;height:54pt;width:63pt;z-index:251663360;mso-width-relative:page;mso-height-relative:page;" stroked="f" coordsize="21600,21600" o:gfxdata="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">
@@ -14316,17 +14403,17 @@
       <w:r>
         <w:t>BibliografiaS</w:t>
       </w:r>
+      <w:bookmarkEnd w:id="90"/>
+    </w:p>
+    <w:p>
+      <w:pPr>
+        <w:pStyle w:val="3"/>
+      </w:pPr>
+      <w:bookmarkStart w:id="91" w:name="_Toc9291"/>
+      <w:r>
+        <w:t>Introdução</w:t>
+      </w:r>
       <w:bookmarkEnd w:id="91"/>
-    </w:p>
-    <w:p>
-      <w:pPr>
-        <w:pStyle w:val="3"/>
-      </w:pPr>
-      <w:bookmarkStart w:id="92" w:name="_Toc9291"/>
-      <w:r>
-        <w:t>Introdução</w:t>
-      </w:r>
-      <w:bookmarkEnd w:id="92"/>
     </w:p>
     <w:p>
       <w:pPr>
@@ -14784,14 +14871,14 @@
           <w:shd w:val="clear" w:color="auto" w:fill="FFFFFF"/>
         </w:rPr>
       </w:pPr>
-      <w:bookmarkStart w:id="93" w:name="_Toc11758"/>
+      <w:bookmarkStart w:id="92" w:name="_Toc11758"/>
       <w:r>
         <w:rPr>
           <w:shd w:val="clear" w:color="auto" w:fill="FFFFFF"/>
         </w:rPr>
         <w:t>Revisão bibliográfica</w:t>
       </w:r>
-      <w:bookmarkEnd w:id="93"/>
+      <w:bookmarkEnd w:id="92"/>
       <w:r>
         <w:rPr>
           <w:shd w:val="clear" w:color="auto" w:fill="FFFFFF"/>
@@ -15828,7 +15915,7 @@
         </w:numPr>
         <w:jc w:val="center"/>
       </w:pPr>
-      <w:bookmarkStart w:id="94" w:name="_Toc3148"/>
+      <w:bookmarkStart w:id="93" w:name="_Toc3148"/>
       <w:r>
         <w:pict>
           <v:shape id="Text Box 245" o:spid="_x0000_s2053" o:spt="202" type="#_x0000_t202" style="position:absolute;left:0pt;margin-left:414pt;margin-top:-575.55pt;height:54pt;width:63pt;z-index:251664384;mso-width-relative:page;mso-height-relative:page;" stroked="f" coordsize="21600,21600" o:gfxdata="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">
@@ -15852,7 +15939,7 @@
         </w:rPr>
         <w:t>ANEXO</w:t>
       </w:r>
-      <w:bookmarkEnd w:id="94"/>
+      <w:bookmarkEnd w:id="93"/>
     </w:p>
     <w:p>
       <w:pPr>
@@ -16065,7 +16152,7 @@
         </w:numPr>
         <w:jc w:val="center"/>
       </w:pPr>
-      <w:bookmarkStart w:id="95" w:name="_Toc19347"/>
+      <w:bookmarkStart w:id="94" w:name="_Toc19347"/>
       <w:r>
         <w:pict>
           <v:shape id="Text Box 243" o:spid="_x0000_s2052" o:spt="202" type="#_x0000_t202" style="position:absolute;left:0pt;margin-left:414pt;margin-top:-575.55pt;height:54pt;width:63pt;z-index:251662336;mso-width-relative:page;mso-height-relative:page;" stroked="f" coordsize="21600,21600" o:gfxdata="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">
@@ -16086,7 +16173,7 @@
       <w:r>
         <w:t>aPÊNDICE</w:t>
       </w:r>
-      <w:bookmarkEnd w:id="95"/>
+      <w:bookmarkEnd w:id="94"/>
     </w:p>
     <w:p/>
     <w:sectPr>

</xml_diff>